<commit_message>
Full solution Sorkshop with Sammy
</commit_message>
<xml_diff>
--- a/04. JS Advanced/02. JS Applications/08. Workshop- SPA with Sammy.js/ShoeShelf_Условия.docx
+++ b/04. JS Advanced/02. JS Applications/08. Workshop- SPA with Sammy.js/ShoeShelf_Условия.docx
@@ -23,7 +23,20 @@
           <w:sz w:val="40"/>
           <w:szCs w:val="32"/>
         </w:rPr>
-        <w:t xml:space="preserve">JS Applications Exam – </w:t>
+        <w:t>J</w:t>
+      </w:r>
+      <w:bookmarkStart w:id="0" w:name="_GoBack"/>
+      <w:bookmarkEnd w:id="0"/>
+      <w:r>
+        <w:rPr>
+          <w:rFonts w:eastAsiaTheme="majorEastAsia" w:cstheme="majorBidi"/>
+          <w:b/>
+          <w:noProof/>
+          <w:color w:val="642D08"/>
+          <w:sz w:val="40"/>
+          <w:szCs w:val="32"/>
+        </w:rPr>
+        <w:t xml:space="preserve">S Applications Exam – </w:t>
       </w:r>
       <w:r>
         <w:rPr>
@@ -622,6 +635,7 @@
       </w:r>
       <w:r>
         <w:rPr>
+          <w:b/>
           <w:noProof/>
         </w:rPr>
         <w:t>.</w:t>
@@ -1503,7 +1517,6 @@
       <w:r>
         <w:rPr>
           <w:noProof/>
-          <w:lang w:val="bg-BG" w:eastAsia="bg-BG"/>
         </w:rPr>
         <w:drawing>
           <wp:inline distT="0" distB="0" distL="0" distR="0" wp14:anchorId="506F1A35" wp14:editId="4502910A">
@@ -1616,7 +1629,6 @@
       <w:r>
         <w:rPr>
           <w:noProof/>
-          <w:lang w:val="bg-BG" w:eastAsia="bg-BG"/>
         </w:rPr>
         <w:lastRenderedPageBreak/>
         <w:drawing>
@@ -1773,7 +1785,6 @@
       <w:r>
         <w:rPr>
           <w:noProof/>
-          <w:lang w:val="bg-BG" w:eastAsia="bg-BG"/>
         </w:rPr>
         <w:drawing>
           <wp:inline distT="0" distB="0" distL="0" distR="0" wp14:anchorId="7070EC37" wp14:editId="35643529">
@@ -2242,7 +2253,6 @@
       <w:r>
         <w:rPr>
           <w:noProof/>
-          <w:lang w:val="bg-BG" w:eastAsia="bg-BG"/>
         </w:rPr>
         <w:lastRenderedPageBreak/>
         <w:drawing>
@@ -2552,7 +2562,6 @@
       <w:r>
         <w:rPr>
           <w:noProof/>
-          <w:lang w:val="bg-BG" w:eastAsia="bg-BG"/>
         </w:rPr>
         <w:drawing>
           <wp:inline distT="0" distB="0" distL="0" distR="0" wp14:anchorId="55AE5DAC" wp14:editId="70668CF1">
@@ -2971,7 +2980,6 @@
       <w:r>
         <w:rPr>
           <w:noProof/>
-          <w:lang w:val="bg-BG" w:eastAsia="bg-BG"/>
         </w:rPr>
         <w:drawing>
           <wp:inline distT="0" distB="0" distL="0" distR="0" wp14:anchorId="655B3F36" wp14:editId="6B11587E">
@@ -3078,7 +3086,6 @@
       <w:r>
         <w:rPr>
           <w:noProof/>
-          <w:lang w:val="bg-BG" w:eastAsia="bg-BG"/>
         </w:rPr>
         <w:drawing>
           <wp:inline distT="0" distB="0" distL="0" distR="0" wp14:anchorId="56625A2B" wp14:editId="786560EF">
@@ -3764,7 +3771,6 @@
       <w:r>
         <w:rPr>
           <w:noProof/>
-          <w:lang w:val="bg-BG" w:eastAsia="bg-BG"/>
         </w:rPr>
         <w:drawing>
           <wp:inline distT="0" distB="0" distL="0" distR="0" wp14:anchorId="7555BB06" wp14:editId="28CDF6F2">
@@ -4185,7 +4191,6 @@
       <w:r>
         <w:rPr>
           <w:noProof/>
-          <w:lang w:val="bg-BG" w:eastAsia="bg-BG"/>
         </w:rPr>
         <w:lastRenderedPageBreak/>
         <w:drawing>
@@ -4265,7 +4270,6 @@
       <w:r>
         <w:rPr>
           <w:noProof/>
-          <w:lang w:val="bg-BG" w:eastAsia="bg-BG"/>
         </w:rPr>
         <w:drawing>
           <wp:inline distT="0" distB="0" distL="0" distR="0" wp14:anchorId="228C9252" wp14:editId="5DC2EDFF">
@@ -4616,7 +4620,6 @@
       <w:r>
         <w:rPr>
           <w:noProof/>
-          <w:lang w:val="bg-BG" w:eastAsia="bg-BG"/>
         </w:rPr>
         <w:lastRenderedPageBreak/>
         <w:drawing>
@@ -5377,7 +5380,6 @@
       <w:r>
         <w:rPr>
           <w:noProof/>
-          <w:lang w:val="bg-BG" w:eastAsia="bg-BG"/>
         </w:rPr>
         <w:drawing>
           <wp:inline distT="0" distB="0" distL="0" distR="0" wp14:anchorId="2E131B86" wp14:editId="469C16A7">
@@ -5479,7 +5481,6 @@
       <w:r>
         <w:rPr>
           <w:noProof/>
-          <w:lang w:val="bg-BG" w:eastAsia="bg-BG"/>
         </w:rPr>
         <w:lastRenderedPageBreak/>
         <w:drawing>
@@ -5548,8 +5549,6 @@
           </wp:inline>
         </w:drawing>
       </w:r>
-      <w:bookmarkStart w:id="0" w:name="_GoBack"/>
-      <w:bookmarkEnd w:id="0"/>
     </w:p>
     <w:p>
       <w:pPr>
@@ -6060,7 +6059,6 @@
       <w:r>
         <w:rPr>
           <w:noProof/>
-          <w:lang w:val="bg-BG" w:eastAsia="bg-BG"/>
         </w:rPr>
         <w:drawing>
           <wp:anchor distT="0" distB="0" distL="114300" distR="114300" simplePos="0" relativeHeight="251659264" behindDoc="0" locked="0" layoutInCell="1" allowOverlap="1" wp14:anchorId="3F40B2CD" wp14:editId="21FAE101">
@@ -6160,7 +6158,6 @@
           <w:szCs w:val="32"/>
         </w:rPr>
       </w:pPr>
-      <w:proofErr w:type="gramStart"/>
       <w:r>
         <w:rPr>
           <w:b/>
@@ -6175,16 +6172,7 @@
           <w:sz w:val="32"/>
           <w:szCs w:val="32"/>
         </w:rPr>
-        <w:t>:</w:t>
-      </w:r>
-      <w:proofErr w:type="gramEnd"/>
-      <w:r>
-        <w:rPr>
-          <w:b/>
-          <w:sz w:val="32"/>
-          <w:szCs w:val="32"/>
-        </w:rPr>
-        <w:t xml:space="preserve"> zip the project without the </w:t>
+        <w:t xml:space="preserve">: zip the project without the </w:t>
       </w:r>
       <w:r>
         <w:rPr>
@@ -6257,7 +6245,6 @@
     <w:r>
       <w:rPr>
         <w:noProof/>
-        <w:lang w:val="bg-BG" w:eastAsia="bg-BG"/>
       </w:rPr>
       <mc:AlternateContent>
         <mc:Choice Requires="wps">
@@ -6380,7 +6367,6 @@
     <w:r>
       <w:rPr>
         <w:noProof/>
-        <w:lang w:val="bg-BG" w:eastAsia="bg-BG"/>
       </w:rPr>
       <mc:AlternateContent>
         <mc:Choice Requires="wps">
@@ -6438,23 +6424,7 @@
                               <w:sz w:val="17"/>
                               <w:szCs w:val="17"/>
                             </w:rPr>
-                            <w:t xml:space="preserve">© </w:t>
-                          </w:r>
-                          <w:proofErr w:type="spellStart"/>
-                          <w:r>
-                            <w:rPr>
-                              <w:sz w:val="17"/>
-                              <w:szCs w:val="17"/>
-                            </w:rPr>
-                            <w:t>SoftUni</w:t>
-                          </w:r>
-                          <w:proofErr w:type="spellEnd"/>
-                          <w:r>
-                            <w:rPr>
-                              <w:sz w:val="17"/>
-                              <w:szCs w:val="17"/>
-                            </w:rPr>
-                            <w:t xml:space="preserve"> – </w:t>
+                            <w:t xml:space="preserve">© SoftUni – </w:t>
                           </w:r>
                           <w:hyperlink r:id="rId1" w:history="1">
                             <w:r>
@@ -6490,23 +6460,7 @@
                               <w:sz w:val="17"/>
                               <w:szCs w:val="17"/>
                             </w:rPr>
-                            <w:t xml:space="preserve">. Copyrighted document. Unauthorized copy, reproduction or use </w:t>
-                          </w:r>
-                          <w:proofErr w:type="gramStart"/>
-                          <w:r>
-                            <w:rPr>
-                              <w:sz w:val="17"/>
-                              <w:szCs w:val="17"/>
-                            </w:rPr>
-                            <w:t>is not permitted</w:t>
-                          </w:r>
-                          <w:proofErr w:type="gramEnd"/>
-                          <w:r>
-                            <w:rPr>
-                              <w:sz w:val="17"/>
-                              <w:szCs w:val="17"/>
-                            </w:rPr>
-                            <w:t>.</w:t>
+                            <w:t>. Copyrighted document. Unauthorized copy, reproduction or use is not permitted.</w:t>
                           </w:r>
                         </w:p>
                         <w:bookmarkEnd w:id="1"/>
@@ -6524,7 +6478,6 @@
                               <w:noProof/>
                               <w:sz w:val="18"/>
                               <w:szCs w:val="18"/>
-                              <w:lang w:val="bg-BG" w:eastAsia="bg-BG"/>
                             </w:rPr>
                             <w:drawing>
                               <wp:inline distT="0" distB="0" distL="0" distR="0" wp14:anchorId="53621E41" wp14:editId="3BF595D6">
@@ -6591,7 +6544,6 @@
                               <w:noProof/>
                               <w:sz w:val="18"/>
                               <w:szCs w:val="18"/>
-                              <w:lang w:val="bg-BG" w:eastAsia="bg-BG"/>
                             </w:rPr>
                             <w:drawing>
                               <wp:inline distT="0" distB="0" distL="0" distR="0" wp14:anchorId="64E29E7A" wp14:editId="1BD0FFE4">
@@ -6658,7 +6610,6 @@
                               <w:noProof/>
                               <w:sz w:val="18"/>
                               <w:szCs w:val="18"/>
-                              <w:lang w:val="bg-BG" w:eastAsia="bg-BG"/>
                             </w:rPr>
                             <w:drawing>
                               <wp:inline distT="0" distB="0" distL="0" distR="0" wp14:anchorId="293C9B17" wp14:editId="373E17EF">
@@ -6712,7 +6663,6 @@
                               <w:noProof/>
                               <w:sz w:val="18"/>
                               <w:szCs w:val="18"/>
-                              <w:lang w:val="bg-BG" w:eastAsia="bg-BG"/>
                             </w:rPr>
                             <w:drawing>
                               <wp:inline distT="0" distB="0" distL="0" distR="0" wp14:anchorId="75BE9FD2" wp14:editId="14C27CD2">
@@ -6782,7 +6732,6 @@
                               <w:noProof/>
                               <w:sz w:val="18"/>
                               <w:szCs w:val="18"/>
-                              <w:lang w:val="bg-BG" w:eastAsia="bg-BG"/>
                             </w:rPr>
                             <w:drawing>
                               <wp:inline distT="0" distB="0" distL="0" distR="0" wp14:anchorId="15168924" wp14:editId="70A0374F">
@@ -6836,7 +6785,6 @@
                               <w:noProof/>
                               <w:sz w:val="18"/>
                               <w:szCs w:val="18"/>
-                              <w:lang w:val="bg-BG" w:eastAsia="bg-BG"/>
                             </w:rPr>
                             <w:drawing>
                               <wp:inline distT="0" distB="0" distL="0" distR="0" wp14:anchorId="1C97DE02" wp14:editId="61D842AB">
@@ -6890,7 +6838,6 @@
                               <w:noProof/>
                               <w:sz w:val="18"/>
                               <w:szCs w:val="18"/>
-                              <w:lang w:val="bg-BG" w:eastAsia="bg-BG"/>
                             </w:rPr>
                             <w:drawing>
                               <wp:inline distT="0" distB="0" distL="0" distR="0" wp14:anchorId="103BD2B7" wp14:editId="40827562">
@@ -6960,7 +6907,6 @@
                               <w:noProof/>
                               <w:sz w:val="18"/>
                               <w:szCs w:val="18"/>
-                              <w:lang w:val="bg-BG" w:eastAsia="bg-BG"/>
                             </w:rPr>
                             <w:drawing>
                               <wp:inline distT="0" distB="0" distL="0" distR="0" wp14:anchorId="620F6097" wp14:editId="67DE1394">
@@ -7027,7 +6973,6 @@
                               <w:noProof/>
                               <w:sz w:val="18"/>
                               <w:szCs w:val="18"/>
-                              <w:lang w:val="bg-BG" w:eastAsia="bg-BG"/>
                             </w:rPr>
                             <w:drawing>
                               <wp:inline distT="0" distB="0" distL="0" distR="0" wp14:anchorId="02F95DD8" wp14:editId="5DBDA342">
@@ -7748,7 +7693,6 @@
     <w:r>
       <w:rPr>
         <w:noProof/>
-        <w:lang w:val="bg-BG" w:eastAsia="bg-BG"/>
       </w:rPr>
       <w:drawing>
         <wp:anchor distT="0" distB="0" distL="114300" distR="114300" simplePos="0" relativeHeight="251694080" behindDoc="0" locked="0" layoutInCell="1" allowOverlap="1" wp14:anchorId="318DB6A9" wp14:editId="57820713">
@@ -7763,7 +7707,7 @@
           <wp:effectExtent l="0" t="0" r="0" b="5715"/>
           <wp:wrapSquare wrapText="bothSides"/>
           <wp:docPr id="1" name="Picture 1">
-            <a:hlinkClick xmlns:a="http://schemas.openxmlformats.org/drawingml/2006/main" r:id="rId2"/>
+            <a:hlinkClick xmlns:a="http://schemas.openxmlformats.org/drawingml/2006/main" r:id="rId22"/>
           </wp:docPr>
           <wp:cNvGraphicFramePr>
             <a:graphicFrameLocks xmlns:a="http://schemas.openxmlformats.org/drawingml/2006/main" noChangeAspect="1"/>
@@ -7773,7 +7717,7 @@
               <pic:pic xmlns:pic="http://schemas.openxmlformats.org/drawingml/2006/picture">
                 <pic:nvPicPr>
                   <pic:cNvPr id="1" name="Picture 1">
-                    <a:hlinkClick r:id="rId2"/>
+                    <a:hlinkClick r:id="rId22"/>
                   </pic:cNvPr>
                   <pic:cNvPicPr>
                     <a:picLocks noChangeAspect="1" noChangeArrowheads="1"/>
@@ -7820,7 +7764,6 @@
     <w:r>
       <w:rPr>
         <w:noProof/>
-        <w:lang w:val="bg-BG" w:eastAsia="bg-BG"/>
       </w:rPr>
       <mc:AlternateContent>
         <mc:Choice Requires="wps">
@@ -7897,7 +7840,6 @@
     <w:r>
       <w:rPr>
         <w:noProof/>
-        <w:lang w:val="bg-BG" w:eastAsia="bg-BG"/>
       </w:rPr>
       <mc:AlternateContent>
         <mc:Choice Requires="wps">
@@ -7992,7 +7934,7 @@
                               <w:sz w:val="18"/>
                               <w:szCs w:val="18"/>
                             </w:rPr>
-                            <w:t>8</w:t>
+                            <w:t>1</w:t>
                           </w:r>
                           <w:r>
                             <w:rPr>
@@ -8117,7 +8059,7 @@
                         <w:sz w:val="18"/>
                         <w:szCs w:val="18"/>
                       </w:rPr>
-                      <w:t>8</w:t>
+                      <w:t>1</w:t>
                     </w:r>
                     <w:r>
                       <w:rPr>
@@ -10979,7 +10921,7 @@
 </file>
 
 <file path=customXml/itemProps1.xml><?xml version="1.0" encoding="utf-8"?>
-<ds:datastoreItem xmlns:ds="http://schemas.openxmlformats.org/officeDocument/2006/customXml" ds:itemID="{8FD9BE33-24C2-4DA3-ABD6-A6EF0864DF45}">
+<ds:datastoreItem xmlns:ds="http://schemas.openxmlformats.org/officeDocument/2006/customXml" ds:itemID="{EB0CD185-E135-445F-A7E8-D6F3F633B371}">
   <ds:schemaRefs>
     <ds:schemaRef ds:uri="http://schemas.openxmlformats.org/officeDocument/2006/bibliography"/>
   </ds:schemaRefs>

</xml_diff>